<commit_message>
With the current updates
</commit_message>
<xml_diff>
--- a/The Music Notes.docx
+++ b/The Music Notes.docx
@@ -14,15 +14,7 @@
     </w:p>
     <w:p>
       <w:r>
-        <w:t xml:space="preserve">Team Members: Michelle Petras, </w:t>
-      </w:r>
-      <w:proofErr w:type="spellStart"/>
-      <w:r>
-        <w:t>Veethika</w:t>
-      </w:r>
-      <w:proofErr w:type="spellEnd"/>
-      <w:r>
-        <w:t xml:space="preserve"> Singh, Kathleen Snider-Belinski, Carmen Wiggins</w:t>
+        <w:t>Team Members: Michelle Petras, Veethika Singh, Kathleen Snider-Belinski, Carmen Wiggins</w:t>
       </w:r>
     </w:p>
     <w:p>
@@ -54,13 +46,8 @@
     </w:p>
     <w:p>
       <w:r>
-        <w:t xml:space="preserve">Datasets to be used:  Kaggle Spotify datasets, and possible API </w:t>
-      </w:r>
-      <w:proofErr w:type="gramStart"/>
-      <w:r>
-        <w:t>calls</w:t>
-      </w:r>
-      <w:proofErr w:type="gramEnd"/>
+        <w:t>Datasets to be used:  Kaggle Spotify datasets, and possible API calls</w:t>
+      </w:r>
     </w:p>
     <w:p>
       <w:r>
@@ -100,13 +87,8 @@
         </w:numPr>
       </w:pPr>
       <w:r>
-        <w:t xml:space="preserve">Create initial Git setup – </w:t>
-      </w:r>
-      <w:proofErr w:type="gramStart"/>
-      <w:r>
-        <w:t>Michelle</w:t>
-      </w:r>
-      <w:proofErr w:type="gramEnd"/>
+        <w:t>Create initial Git setup – Michelle</w:t>
+      </w:r>
     </w:p>
     <w:p>
       <w:pPr>
@@ -117,15 +99,7 @@
         </w:numPr>
       </w:pPr>
       <w:r>
-        <w:t xml:space="preserve">Clone Git setup – </w:t>
-      </w:r>
-      <w:proofErr w:type="spellStart"/>
-      <w:r>
-        <w:t>Veethika</w:t>
-      </w:r>
-      <w:proofErr w:type="spellEnd"/>
-      <w:r>
-        <w:t>, Kat, Carmen</w:t>
+        <w:t>Clone Git setup – Veethika, Kat, Carmen</w:t>
       </w:r>
     </w:p>
     <w:p>
@@ -137,13 +111,8 @@
         </w:numPr>
       </w:pPr>
       <w:r>
-        <w:t xml:space="preserve">Download data set(s) </w:t>
-      </w:r>
-      <w:proofErr w:type="gramStart"/>
-      <w:r>
-        <w:t>- ?</w:t>
-      </w:r>
-      <w:proofErr w:type="gramEnd"/>
+        <w:t>Download data set(s) - ?</w:t>
+      </w:r>
     </w:p>
     <w:p>
       <w:pPr>
@@ -184,35 +153,23 @@
       </w:r>
     </w:p>
     <w:p>
-      <w:proofErr w:type="spellStart"/>
       <w:r>
         <w:t>precovid</w:t>
       </w:r>
-      <w:proofErr w:type="spellEnd"/>
       <w:r>
         <w:t xml:space="preserve"> 01/01/2017 – 03/17/2020</w:t>
       </w:r>
     </w:p>
     <w:p>
-      <w:proofErr w:type="spellStart"/>
-      <w:r>
-        <w:t>postcovid</w:t>
-      </w:r>
-      <w:proofErr w:type="spellEnd"/>
-      <w:r>
-        <w:t xml:space="preserve"> 03/18/2020 - 2022</w:t>
+      <w:r>
+        <w:t>postcovid 03/18/2020 - 2022</w:t>
       </w:r>
     </w:p>
     <w:p/>
     <w:p>
       <w:r>
-        <w:t xml:space="preserve">Get edit </w:t>
-      </w:r>
-      <w:proofErr w:type="gramStart"/>
-      <w:r>
-        <w:t>csv</w:t>
-      </w:r>
-      <w:proofErr w:type="gramEnd"/>
+        <w:t>Get edit csv</w:t>
+      </w:r>
     </w:p>
     <w:p/>
     <w:p>
@@ -233,18 +190,169 @@
         </w:rPr>
         <w:t>th</w:t>
       </w:r>
-      <w:proofErr w:type="gramStart"/>
-      <w:r>
-        <w:t xml:space="preserve"> 2020</w:t>
-      </w:r>
-      <w:proofErr w:type="gramEnd"/>
-      <w:r>
-        <w:t xml:space="preserve"> is demarcation point.</w:t>
+      <w:r>
+        <w:t xml:space="preserve"> 2020 is demarcation point.</w:t>
       </w:r>
     </w:p>
     <w:p>
       <w:r>
         <w:t>Data by year, month, etc.</w:t>
+      </w:r>
+    </w:p>
+    <w:p/>
+    <w:p/>
+    <w:p>
+      <w:r>
+        <w:t>Cleanup genre - Kat</w:t>
+      </w:r>
+    </w:p>
+    <w:p>
+      <w:r>
+        <w:t>Streams by genre</w:t>
+      </w:r>
+      <w:r>
+        <w:t xml:space="preserve">, </w:t>
+      </w:r>
+      <w:r>
+        <w:t>yearly</w:t>
+      </w:r>
+      <w:r>
+        <w:t>?  Monthly?</w:t>
+      </w:r>
+      <w:r>
+        <w:t xml:space="preserve"> </w:t>
+      </w:r>
+      <w:r>
+        <w:t>Veethika</w:t>
+      </w:r>
+    </w:p>
+    <w:p>
+      <w:pPr>
+        <w:rPr>
+          <w:strike/>
+        </w:rPr>
+      </w:pPr>
+      <w:r>
+        <w:rPr>
+          <w:strike/>
+        </w:rPr>
+        <w:t>NY times API articles?</w:t>
+      </w:r>
+      <w:r>
+        <w:rPr>
+          <w:strike/>
+        </w:rPr>
+        <w:t xml:space="preserve"> - </w:t>
+      </w:r>
+    </w:p>
+    <w:p>
+      <w:r>
+        <w:t>Total number of streams</w:t>
+      </w:r>
+      <w:r>
+        <w:t xml:space="preserve"> - </w:t>
+      </w:r>
+      <w:r>
+        <w:t>Carmen</w:t>
+      </w:r>
+    </w:p>
+    <w:p>
+      <w:r>
+        <w:lastRenderedPageBreak/>
+        <w:t>Top performing artists, pre and post</w:t>
+      </w:r>
+      <w:r>
+        <w:t xml:space="preserve"> - Carmen</w:t>
+      </w:r>
+    </w:p>
+    <w:p>
+      <w:r>
+        <w:t>Loudness</w:t>
+      </w:r>
+      <w:r>
+        <w:t xml:space="preserve"> </w:t>
+      </w:r>
+      <w:r>
+        <w:t>(Db)</w:t>
+      </w:r>
+      <w:r>
+        <w:t xml:space="preserve"> Michelle</w:t>
+      </w:r>
+    </w:p>
+    <w:p>
+      <w:r>
+        <w:t>Tempo (bpm)</w:t>
+      </w:r>
+      <w:r>
+        <w:t xml:space="preserve"> Michelle</w:t>
+      </w:r>
+    </w:p>
+    <w:p>
+      <w:r>
+        <w:t>Danceability</w:t>
+      </w:r>
+      <w:r>
+        <w:t xml:space="preserve"> Michelle</w:t>
+      </w:r>
+    </w:p>
+    <w:p>
+      <w:r>
+        <w:t>Speechiness</w:t>
+      </w:r>
+      <w:r>
+        <w:t xml:space="preserve"> Michelle</w:t>
+      </w:r>
+    </w:p>
+    <w:p>
+      <w:r>
+        <w:t>Energy</w:t>
+      </w:r>
+      <w:r>
+        <w:t xml:space="preserve"> </w:t>
+      </w:r>
+      <w:r>
+        <w:t>(0-1)</w:t>
+      </w:r>
+      <w:r>
+        <w:t xml:space="preserve"> Michelle</w:t>
+      </w:r>
+    </w:p>
+    <w:p>
+      <w:pPr>
+        <w:rPr>
+          <w:strike/>
+        </w:rPr>
+      </w:pPr>
+      <w:r>
+        <w:rPr>
+          <w:strike/>
+        </w:rPr>
+        <w:t>By region or country?</w:t>
+      </w:r>
+      <w:r>
+        <w:rPr>
+          <w:strike/>
+        </w:rPr>
+        <w:t xml:space="preserve"> - Veethika</w:t>
+      </w:r>
+    </w:p>
+    <w:p>
+      <w:r>
+        <w:rPr>
+          <w:strike/>
+        </w:rPr>
+        <w:t># of users?</w:t>
+      </w:r>
+      <w:r>
+        <w:rPr>
+          <w:strike/>
+        </w:rPr>
+        <w:t xml:space="preserve"> - Veethika</w:t>
+      </w:r>
+    </w:p>
+    <w:p>
+      <w:r>
+        <w:t>Is it # of times it is streamed or by unique users?</w:t>
       </w:r>
     </w:p>
     <w:sectPr>

</xml_diff>